<commit_message>
la fin du projet coding
</commit_message>
<xml_diff>
--- a/Travaille ecrit TM (2).docx
+++ b/Travaille ecrit TM (2).docx
@@ -1920,7 +1920,7 @@
           <w:lang w:eastAsia="fr-CH"/>
         </w:rPr>
         <w:drawing>
-          <wp:anchor distT="0" distB="0" distL="114300" distR="114300" simplePos="0" relativeHeight="251658240" behindDoc="0" locked="0" layoutInCell="1" allowOverlap="1" wp14:anchorId="247BEE2A" wp14:editId="084A66F6">
+          <wp:anchor distT="0" distB="0" distL="114300" distR="114300" simplePos="0" relativeHeight="251658240" behindDoc="0" locked="0" layoutInCell="1" allowOverlap="1" wp14:anchorId="247BEE2A" wp14:editId="6861ADBD">
             <wp:simplePos x="0" y="0"/>
             <wp:positionH relativeFrom="column">
               <wp:posOffset>-763</wp:posOffset>
@@ -4933,25 +4933,7 @@
             <w:szCs w:val="24"/>
             <w:lang w:eastAsia="fr-CH"/>
           </w:rPr>
-          <m:t>=</m:t>
-        </m:r>
-        <m:r>
-          <w:rPr>
-            <w:rFonts w:ascii="Cambria Math" w:eastAsia="Times New Roman" w:hAnsi="Cambria Math" w:cs="Times New Roman"/>
-            <w:sz w:val="24"/>
-            <w:szCs w:val="24"/>
-            <w:lang w:eastAsia="fr-CH"/>
-          </w:rPr>
-          <m:t>Ik</m:t>
-        </m:r>
-        <m:r>
-          <w:rPr>
-            <w:rFonts w:ascii="Cambria Math" w:eastAsia="Times New Roman" w:hAnsi="Cambria Math" w:cs="Times New Roman"/>
-            <w:sz w:val="24"/>
-            <w:szCs w:val="24"/>
-            <w:lang w:eastAsia="fr-CH"/>
-          </w:rPr>
-          <m:t>=</m:t>
+          <m:t>=Ik=</m:t>
         </m:r>
         <m:d>
           <m:dPr>
@@ -7841,25 +7823,7 @@
                       <w:szCs w:val="24"/>
                       <w:lang w:eastAsia="fr-CH"/>
                     </w:rPr>
-                    <m:t>(</m:t>
-                  </m:r>
-                  <m:r>
-                    <w:rPr>
-                      <w:rFonts w:ascii="Cambria Math" w:eastAsia="Times New Roman" w:hAnsi="Cambria Math" w:cs="Times New Roman"/>
-                      <w:sz w:val="24"/>
-                      <w:szCs w:val="24"/>
-                      <w:lang w:eastAsia="fr-CH"/>
-                    </w:rPr>
-                    <m:t>α</m:t>
-                  </m:r>
-                  <m:r>
-                    <w:rPr>
-                      <w:rFonts w:ascii="Cambria Math" w:eastAsia="Times New Roman" w:hAnsi="Cambria Math" w:cs="Times New Roman"/>
-                      <w:sz w:val="24"/>
-                      <w:szCs w:val="24"/>
-                      <w:lang w:eastAsia="fr-CH"/>
-                    </w:rPr>
-                    <m:t>)</m:t>
+                    <m:t>(α)</m:t>
                   </m:r>
                 </m:e>
                 <m:e>
@@ -7891,25 +7855,7 @@
                       <w:szCs w:val="24"/>
                       <w:lang w:eastAsia="fr-CH"/>
                     </w:rPr>
-                    <m:t>(</m:t>
-                  </m:r>
-                  <m:r>
-                    <w:rPr>
-                      <w:rFonts w:ascii="Cambria Math" w:eastAsia="Times New Roman" w:hAnsi="Cambria Math" w:cs="Times New Roman"/>
-                      <w:sz w:val="24"/>
-                      <w:szCs w:val="24"/>
-                      <w:lang w:eastAsia="fr-CH"/>
-                    </w:rPr>
-                    <m:t>α</m:t>
-                  </m:r>
-                  <m:r>
-                    <w:rPr>
-                      <w:rFonts w:ascii="Cambria Math" w:eastAsia="Times New Roman" w:hAnsi="Cambria Math" w:cs="Times New Roman"/>
-                      <w:sz w:val="24"/>
-                      <w:szCs w:val="24"/>
-                      <w:lang w:eastAsia="fr-CH"/>
-                    </w:rPr>
-                    <m:t>)</m:t>
+                    <m:t>(α)</m:t>
                   </m:r>
                 </m:e>
               </m:mr>
@@ -7934,25 +7880,7 @@
                       <w:szCs w:val="24"/>
                       <w:lang w:eastAsia="fr-CH"/>
                     </w:rPr>
-                    <m:t>(</m:t>
-                  </m:r>
-                  <m:r>
-                    <w:rPr>
-                      <w:rFonts w:ascii="Cambria Math" w:eastAsia="Times New Roman" w:hAnsi="Cambria Math" w:cs="Times New Roman"/>
-                      <w:sz w:val="24"/>
-                      <w:szCs w:val="24"/>
-                      <w:lang w:eastAsia="fr-CH"/>
-                    </w:rPr>
-                    <m:t>α</m:t>
-                  </m:r>
-                  <m:r>
-                    <w:rPr>
-                      <w:rFonts w:ascii="Cambria Math" w:eastAsia="Times New Roman" w:hAnsi="Cambria Math" w:cs="Times New Roman"/>
-                      <w:sz w:val="24"/>
-                      <w:szCs w:val="24"/>
-                      <w:lang w:eastAsia="fr-CH"/>
-                    </w:rPr>
-                    <m:t>)</m:t>
+                    <m:t>(α)</m:t>
                   </m:r>
                 </m:e>
                 <m:e>
@@ -7975,25 +7903,7 @@
                       <w:szCs w:val="24"/>
                       <w:lang w:eastAsia="fr-CH"/>
                     </w:rPr>
-                    <m:t>(</m:t>
-                  </m:r>
-                  <m:r>
-                    <w:rPr>
-                      <w:rFonts w:ascii="Cambria Math" w:eastAsia="Times New Roman" w:hAnsi="Cambria Math" w:cs="Times New Roman"/>
-                      <w:sz w:val="24"/>
-                      <w:szCs w:val="24"/>
-                      <w:lang w:eastAsia="fr-CH"/>
-                    </w:rPr>
-                    <m:t>α</m:t>
-                  </m:r>
-                  <m:r>
-                    <w:rPr>
-                      <w:rFonts w:ascii="Cambria Math" w:eastAsia="Times New Roman" w:hAnsi="Cambria Math" w:cs="Times New Roman"/>
-                      <w:sz w:val="24"/>
-                      <w:szCs w:val="24"/>
-                      <w:lang w:eastAsia="fr-CH"/>
-                    </w:rPr>
-                    <m:t>)</m:t>
+                    <m:t>(α)</m:t>
                   </m:r>
                 </m:e>
               </m:mr>
@@ -9398,61 +9308,7 @@
             <w:szCs w:val="24"/>
             <w:lang w:eastAsia="fr-CH"/>
           </w:rPr>
-          <m:t>:</m:t>
-        </m:r>
-        <m:r>
-          <w:rPr>
-            <w:rFonts w:ascii="Cambria Math" w:eastAsia="Times New Roman" w:hAnsi="Cambria Math" w:cs="Times New Roman"/>
-            <w:sz w:val="24"/>
-            <w:szCs w:val="24"/>
-            <w:lang w:eastAsia="fr-CH"/>
-          </w:rPr>
-          <m:t>C</m:t>
-        </m:r>
-        <m:r>
-          <w:rPr>
-            <w:rFonts w:ascii="Cambria Math" w:eastAsia="Times New Roman" w:hAnsi="Cambria Math" w:cs="Times New Roman"/>
-            <w:sz w:val="24"/>
-            <w:szCs w:val="24"/>
-            <w:lang w:eastAsia="fr-CH"/>
-          </w:rPr>
-          <m:t>(</m:t>
-        </m:r>
-        <m:r>
-          <w:rPr>
-            <w:rFonts w:ascii="Cambria Math" w:eastAsia="Times New Roman" w:hAnsi="Cambria Math" w:cs="Times New Roman"/>
-            <w:sz w:val="24"/>
-            <w:szCs w:val="24"/>
-            <w:lang w:eastAsia="fr-CH"/>
-          </w:rPr>
-          <m:t>x</m:t>
-        </m:r>
-        <m:r>
-          <w:rPr>
-            <w:rFonts w:ascii="Cambria Math" w:eastAsia="Times New Roman" w:hAnsi="Cambria Math" w:cs="Times New Roman"/>
-            <w:sz w:val="24"/>
-            <w:szCs w:val="24"/>
-            <w:lang w:eastAsia="fr-CH"/>
-          </w:rPr>
-          <m:t>,</m:t>
-        </m:r>
-        <m:r>
-          <w:rPr>
-            <w:rFonts w:ascii="Cambria Math" w:eastAsia="Times New Roman" w:hAnsi="Cambria Math" w:cs="Times New Roman"/>
-            <w:sz w:val="24"/>
-            <w:szCs w:val="24"/>
-            <w:lang w:eastAsia="fr-CH"/>
-          </w:rPr>
-          <m:t>y</m:t>
-        </m:r>
-        <m:r>
-          <w:rPr>
-            <w:rFonts w:ascii="Cambria Math" w:eastAsia="Times New Roman" w:hAnsi="Cambria Math" w:cs="Times New Roman"/>
-            <w:sz w:val="24"/>
-            <w:szCs w:val="24"/>
-            <w:lang w:eastAsia="fr-CH"/>
-          </w:rPr>
-          <m:t>)↦</m:t>
+          <m:t>:C(x,y)↦</m:t>
         </m:r>
         <m:acc>
           <m:accPr>
@@ -9486,52 +9342,7 @@
             <w:szCs w:val="24"/>
             <w:lang w:eastAsia="fr-CH"/>
           </w:rPr>
-          <m:t>(</m:t>
-        </m:r>
-        <m:r>
-          <w:rPr>
-            <w:rFonts w:ascii="Cambria Math" w:eastAsia="Times New Roman" w:hAnsi="Cambria Math" w:cs="Times New Roman"/>
-            <w:sz w:val="24"/>
-            <w:szCs w:val="24"/>
-            <w:lang w:eastAsia="fr-CH"/>
-          </w:rPr>
-          <m:t>x</m:t>
-        </m:r>
-        <m:r>
-          <w:rPr>
-            <w:rFonts w:ascii="Cambria Math" w:eastAsia="Times New Roman" w:hAnsi="Cambria Math" w:cs="Times New Roman"/>
-            <w:sz w:val="24"/>
-            <w:szCs w:val="24"/>
-            <w:lang w:eastAsia="fr-CH"/>
-          </w:rPr>
-          <m:t>-</m:t>
-        </m:r>
-        <m:r>
-          <w:rPr>
-            <w:rFonts w:ascii="Cambria Math" w:eastAsia="Times New Roman" w:hAnsi="Cambria Math" w:cs="Times New Roman"/>
-            <w:sz w:val="24"/>
-            <w:szCs w:val="24"/>
-            <w:lang w:eastAsia="fr-CH"/>
-          </w:rPr>
-          <m:t>1,</m:t>
-        </m:r>
-        <m:r>
-          <w:rPr>
-            <w:rFonts w:ascii="Cambria Math" w:eastAsia="Times New Roman" w:hAnsi="Cambria Math" w:cs="Times New Roman"/>
-            <w:sz w:val="24"/>
-            <w:szCs w:val="24"/>
-            <w:lang w:eastAsia="fr-CH"/>
-          </w:rPr>
-          <m:t>y</m:t>
-        </m:r>
-        <m:r>
-          <w:rPr>
-            <w:rFonts w:ascii="Cambria Math" w:eastAsia="Times New Roman" w:hAnsi="Cambria Math" w:cs="Times New Roman"/>
-            <w:sz w:val="24"/>
-            <w:szCs w:val="24"/>
-            <w:lang w:eastAsia="fr-CH"/>
-          </w:rPr>
-          <m:t>-1)</m:t>
+          <m:t>(x-1,y-1)</m:t>
         </m:r>
       </m:oMath>
       <w:r>
@@ -9606,61 +9417,7 @@
             <w:szCs w:val="24"/>
             <w:lang w:eastAsia="fr-CH"/>
           </w:rPr>
-          <m:t>:</m:t>
-        </m:r>
-        <m:r>
-          <w:rPr>
-            <w:rFonts w:ascii="Cambria Math" w:eastAsia="Times New Roman" w:hAnsi="Cambria Math" w:cs="Times New Roman"/>
-            <w:sz w:val="24"/>
-            <w:szCs w:val="24"/>
-            <w:lang w:eastAsia="fr-CH"/>
-          </w:rPr>
-          <m:t>P</m:t>
-        </m:r>
-        <m:r>
-          <w:rPr>
-            <w:rFonts w:ascii="Cambria Math" w:eastAsia="Times New Roman" w:hAnsi="Cambria Math" w:cs="Times New Roman"/>
-            <w:sz w:val="24"/>
-            <w:szCs w:val="24"/>
-            <w:lang w:eastAsia="fr-CH"/>
-          </w:rPr>
-          <m:t>(</m:t>
-        </m:r>
-        <m:r>
-          <w:rPr>
-            <w:rFonts w:ascii="Cambria Math" w:eastAsia="Times New Roman" w:hAnsi="Cambria Math" w:cs="Times New Roman"/>
-            <w:sz w:val="24"/>
-            <w:szCs w:val="24"/>
-            <w:lang w:eastAsia="fr-CH"/>
-          </w:rPr>
-          <m:t>x</m:t>
-        </m:r>
-        <m:r>
-          <w:rPr>
-            <w:rFonts w:ascii="Cambria Math" w:eastAsia="Times New Roman" w:hAnsi="Cambria Math" w:cs="Times New Roman"/>
-            <w:sz w:val="24"/>
-            <w:szCs w:val="24"/>
-            <w:lang w:eastAsia="fr-CH"/>
-          </w:rPr>
-          <m:t>,</m:t>
-        </m:r>
-        <m:r>
-          <w:rPr>
-            <w:rFonts w:ascii="Cambria Math" w:eastAsia="Times New Roman" w:hAnsi="Cambria Math" w:cs="Times New Roman"/>
-            <w:sz w:val="24"/>
-            <w:szCs w:val="24"/>
-            <w:lang w:eastAsia="fr-CH"/>
-          </w:rPr>
-          <m:t>y</m:t>
-        </m:r>
-        <m:r>
-          <w:rPr>
-            <w:rFonts w:ascii="Cambria Math" w:eastAsia="Times New Roman" w:hAnsi="Cambria Math" w:cs="Times New Roman"/>
-            <w:sz w:val="24"/>
-            <w:szCs w:val="24"/>
-            <w:lang w:eastAsia="fr-CH"/>
-          </w:rPr>
-          <m:t>)↦</m:t>
+          <m:t>:P(x,y)↦</m:t>
         </m:r>
         <m:acc>
           <m:accPr>
@@ -9694,52 +9451,7 @@
             <w:szCs w:val="24"/>
             <w:lang w:eastAsia="fr-CH"/>
           </w:rPr>
-          <m:t>(</m:t>
-        </m:r>
-        <m:r>
-          <w:rPr>
-            <w:rFonts w:ascii="Cambria Math" w:eastAsia="Times New Roman" w:hAnsi="Cambria Math" w:cs="Times New Roman"/>
-            <w:sz w:val="24"/>
-            <w:szCs w:val="24"/>
-            <w:lang w:eastAsia="fr-CH"/>
-          </w:rPr>
-          <m:t>x</m:t>
-        </m:r>
-        <m:r>
-          <w:rPr>
-            <w:rFonts w:ascii="Cambria Math" w:eastAsia="Times New Roman" w:hAnsi="Cambria Math" w:cs="Times New Roman"/>
-            <w:sz w:val="24"/>
-            <w:szCs w:val="24"/>
-            <w:lang w:eastAsia="fr-CH"/>
-          </w:rPr>
-          <m:t>-</m:t>
-        </m:r>
-        <m:r>
-          <w:rPr>
-            <w:rFonts w:ascii="Cambria Math" w:eastAsia="Times New Roman" w:hAnsi="Cambria Math" w:cs="Times New Roman"/>
-            <w:sz w:val="24"/>
-            <w:szCs w:val="24"/>
-            <w:lang w:eastAsia="fr-CH"/>
-          </w:rPr>
-          <m:t>1,</m:t>
-        </m:r>
-        <m:r>
-          <w:rPr>
-            <w:rFonts w:ascii="Cambria Math" w:eastAsia="Times New Roman" w:hAnsi="Cambria Math" w:cs="Times New Roman"/>
-            <w:sz w:val="24"/>
-            <w:szCs w:val="24"/>
-            <w:lang w:eastAsia="fr-CH"/>
-          </w:rPr>
-          <m:t>y</m:t>
-        </m:r>
-        <m:r>
-          <w:rPr>
-            <w:rFonts w:ascii="Cambria Math" w:eastAsia="Times New Roman" w:hAnsi="Cambria Math" w:cs="Times New Roman"/>
-            <w:sz w:val="24"/>
-            <w:szCs w:val="24"/>
-            <w:lang w:eastAsia="fr-CH"/>
-          </w:rPr>
-          <m:t>-1)</m:t>
+          <m:t>(x-1,y-1)</m:t>
         </m:r>
       </m:oMath>
       <w:r>
@@ -10103,97 +9815,7 @@
             <w:szCs w:val="24"/>
             <w:lang w:eastAsia="fr-CH"/>
           </w:rPr>
-          <m:t>(</m:t>
-        </m:r>
-        <m:r>
-          <w:rPr>
-            <w:rFonts w:ascii="Cambria Math" w:eastAsia="Times New Roman" w:hAnsi="Cambria Math" w:cs="Times New Roman"/>
-            <w:sz w:val="24"/>
-            <w:szCs w:val="24"/>
-            <w:lang w:eastAsia="fr-CH"/>
-          </w:rPr>
-          <m:t>x</m:t>
-        </m:r>
-        <m:r>
-          <w:rPr>
-            <w:rFonts w:ascii="Cambria Math" w:eastAsia="Times New Roman" w:hAnsi="Cambria Math" w:cs="Times New Roman"/>
-            <w:sz w:val="24"/>
-            <w:szCs w:val="24"/>
-            <w:lang w:eastAsia="fr-CH"/>
-          </w:rPr>
-          <m:t>,</m:t>
-        </m:r>
-        <m:r>
-          <w:rPr>
-            <w:rFonts w:ascii="Cambria Math" w:eastAsia="Times New Roman" w:hAnsi="Cambria Math" w:cs="Times New Roman"/>
-            <w:sz w:val="24"/>
-            <w:szCs w:val="24"/>
-            <w:lang w:eastAsia="fr-CH"/>
-          </w:rPr>
-          <m:t>y</m:t>
-        </m:r>
-        <m:r>
-          <w:rPr>
-            <w:rFonts w:ascii="Cambria Math" w:eastAsia="Times New Roman" w:hAnsi="Cambria Math" w:cs="Times New Roman"/>
-            <w:sz w:val="24"/>
-            <w:szCs w:val="24"/>
-            <w:lang w:eastAsia="fr-CH"/>
-          </w:rPr>
-          <m:t>)↦</m:t>
-        </m:r>
-        <m:r>
-          <w:rPr>
-            <w:rFonts w:ascii="Cambria Math" w:eastAsia="Times New Roman" w:hAnsi="Cambria Math" w:cs="Times New Roman"/>
-            <w:sz w:val="24"/>
-            <w:szCs w:val="24"/>
-            <w:lang w:eastAsia="fr-CH"/>
-          </w:rPr>
-          <m:t>C</m:t>
-        </m:r>
-        <m:r>
-          <w:rPr>
-            <w:rFonts w:ascii="Cambria Math" w:eastAsia="Times New Roman" w:hAnsi="Cambria Math" w:cs="Times New Roman"/>
-            <w:sz w:val="24"/>
-            <w:szCs w:val="24"/>
-            <w:lang w:eastAsia="fr-CH"/>
-          </w:rPr>
-          <m:t>(</m:t>
-        </m:r>
-        <m:r>
-          <w:rPr>
-            <w:rFonts w:ascii="Cambria Math" w:eastAsia="Times New Roman" w:hAnsi="Cambria Math" w:cs="Times New Roman"/>
-            <w:sz w:val="24"/>
-            <w:szCs w:val="24"/>
-            <w:lang w:eastAsia="fr-CH"/>
-          </w:rPr>
-          <m:t>x</m:t>
-        </m:r>
-        <m:r>
-          <w:rPr>
-            <w:rFonts w:ascii="Cambria Math" w:eastAsia="Times New Roman" w:hAnsi="Cambria Math" w:cs="Times New Roman"/>
-            <w:sz w:val="24"/>
-            <w:szCs w:val="24"/>
-            <w:lang w:eastAsia="fr-CH"/>
-          </w:rPr>
-          <m:t>+1,</m:t>
-        </m:r>
-        <m:r>
-          <w:rPr>
-            <w:rFonts w:ascii="Cambria Math" w:eastAsia="Times New Roman" w:hAnsi="Cambria Math" w:cs="Times New Roman"/>
-            <w:sz w:val="24"/>
-            <w:szCs w:val="24"/>
-            <w:lang w:eastAsia="fr-CH"/>
-          </w:rPr>
-          <m:t>y</m:t>
-        </m:r>
-        <m:r>
-          <w:rPr>
-            <w:rFonts w:ascii="Cambria Math" w:eastAsia="Times New Roman" w:hAnsi="Cambria Math" w:cs="Times New Roman"/>
-            <w:sz w:val="24"/>
-            <w:szCs w:val="24"/>
-            <w:lang w:eastAsia="fr-CH"/>
-          </w:rPr>
-          <m:t>+1)</m:t>
+          <m:t>(x,y)↦C(x+1,y+1)</m:t>
         </m:r>
       </m:oMath>
       <w:r>
@@ -10302,97 +9924,7 @@
             <w:szCs w:val="24"/>
             <w:lang w:eastAsia="fr-CH"/>
           </w:rPr>
-          <m:t>(</m:t>
-        </m:r>
-        <m:r>
-          <w:rPr>
-            <w:rFonts w:ascii="Cambria Math" w:eastAsia="Times New Roman" w:hAnsi="Cambria Math" w:cs="Times New Roman"/>
-            <w:sz w:val="24"/>
-            <w:szCs w:val="24"/>
-            <w:lang w:eastAsia="fr-CH"/>
-          </w:rPr>
-          <m:t>x</m:t>
-        </m:r>
-        <m:r>
-          <w:rPr>
-            <w:rFonts w:ascii="Cambria Math" w:eastAsia="Times New Roman" w:hAnsi="Cambria Math" w:cs="Times New Roman"/>
-            <w:sz w:val="24"/>
-            <w:szCs w:val="24"/>
-            <w:lang w:eastAsia="fr-CH"/>
-          </w:rPr>
-          <m:t>,</m:t>
-        </m:r>
-        <m:r>
-          <w:rPr>
-            <w:rFonts w:ascii="Cambria Math" w:eastAsia="Times New Roman" w:hAnsi="Cambria Math" w:cs="Times New Roman"/>
-            <w:sz w:val="24"/>
-            <w:szCs w:val="24"/>
-            <w:lang w:eastAsia="fr-CH"/>
-          </w:rPr>
-          <m:t>y</m:t>
-        </m:r>
-        <m:r>
-          <w:rPr>
-            <w:rFonts w:ascii="Cambria Math" w:eastAsia="Times New Roman" w:hAnsi="Cambria Math" w:cs="Times New Roman"/>
-            <w:sz w:val="24"/>
-            <w:szCs w:val="24"/>
-            <w:lang w:eastAsia="fr-CH"/>
-          </w:rPr>
-          <m:t>)↦</m:t>
-        </m:r>
-        <m:r>
-          <w:rPr>
-            <w:rFonts w:ascii="Cambria Math" w:eastAsia="Times New Roman" w:hAnsi="Cambria Math" w:cs="Times New Roman"/>
-            <w:sz w:val="24"/>
-            <w:szCs w:val="24"/>
-            <w:lang w:eastAsia="fr-CH"/>
-          </w:rPr>
-          <m:t>T</m:t>
-        </m:r>
-        <m:r>
-          <w:rPr>
-            <w:rFonts w:ascii="Cambria Math" w:eastAsia="Times New Roman" w:hAnsi="Cambria Math" w:cs="Times New Roman"/>
-            <w:sz w:val="24"/>
-            <w:szCs w:val="24"/>
-            <w:lang w:eastAsia="fr-CH"/>
-          </w:rPr>
-          <m:t>(</m:t>
-        </m:r>
-        <m:r>
-          <w:rPr>
-            <w:rFonts w:ascii="Cambria Math" w:eastAsia="Times New Roman" w:hAnsi="Cambria Math" w:cs="Times New Roman"/>
-            <w:sz w:val="24"/>
-            <w:szCs w:val="24"/>
-            <w:lang w:eastAsia="fr-CH"/>
-          </w:rPr>
-          <m:t>x</m:t>
-        </m:r>
-        <m:r>
-          <w:rPr>
-            <w:rFonts w:ascii="Cambria Math" w:eastAsia="Times New Roman" w:hAnsi="Cambria Math" w:cs="Times New Roman"/>
-            <w:sz w:val="24"/>
-            <w:szCs w:val="24"/>
-            <w:lang w:eastAsia="fr-CH"/>
-          </w:rPr>
-          <m:t>+1,</m:t>
-        </m:r>
-        <m:r>
-          <w:rPr>
-            <w:rFonts w:ascii="Cambria Math" w:eastAsia="Times New Roman" w:hAnsi="Cambria Math" w:cs="Times New Roman"/>
-            <w:sz w:val="24"/>
-            <w:szCs w:val="24"/>
-            <w:lang w:eastAsia="fr-CH"/>
-          </w:rPr>
-          <m:t>y</m:t>
-        </m:r>
-        <m:r>
-          <w:rPr>
-            <w:rFonts w:ascii="Cambria Math" w:eastAsia="Times New Roman" w:hAnsi="Cambria Math" w:cs="Times New Roman"/>
-            <w:sz w:val="24"/>
-            <w:szCs w:val="24"/>
-            <w:lang w:eastAsia="fr-CH"/>
-          </w:rPr>
-          <m:t>+1)</m:t>
+          <m:t>(x,y)↦T(x+1,y+1)</m:t>
         </m:r>
       </m:oMath>
       <w:r>
@@ -11402,25 +10934,7 @@
                     <w:szCs w:val="24"/>
                     <w:lang w:eastAsia="fr-CH"/>
                   </w:rPr>
-                  <m:t>(</m:t>
-                </m:r>
-                <m:r>
-                  <w:rPr>
-                    <w:rFonts w:ascii="Cambria Math" w:eastAsia="Times New Roman" w:hAnsi="Cambria Math" w:cs="Times New Roman"/>
-                    <w:sz w:val="24"/>
-                    <w:szCs w:val="24"/>
-                    <w:lang w:eastAsia="fr-CH"/>
-                  </w:rPr>
-                  <m:t>γ</m:t>
-                </m:r>
-                <m:r>
-                  <w:rPr>
-                    <w:rFonts w:ascii="Cambria Math" w:eastAsia="Times New Roman" w:hAnsi="Cambria Math" w:cs="Times New Roman"/>
-                    <w:sz w:val="24"/>
-                    <w:szCs w:val="24"/>
-                    <w:lang w:eastAsia="fr-CH"/>
-                  </w:rPr>
-                  <m:t>)</m:t>
+                  <m:t>(γ)</m:t>
                 </m:r>
               </m:e>
               <m:e>
@@ -11452,25 +10966,7 @@
                     <w:szCs w:val="24"/>
                     <w:lang w:eastAsia="fr-CH"/>
                   </w:rPr>
-                  <m:t>(</m:t>
-                </m:r>
-                <m:r>
-                  <w:rPr>
-                    <w:rFonts w:ascii="Cambria Math" w:eastAsia="Times New Roman" w:hAnsi="Cambria Math" w:cs="Times New Roman"/>
-                    <w:sz w:val="24"/>
-                    <w:szCs w:val="24"/>
-                    <w:lang w:eastAsia="fr-CH"/>
-                  </w:rPr>
-                  <m:t>γ</m:t>
-                </m:r>
-                <m:r>
-                  <w:rPr>
-                    <w:rFonts w:ascii="Cambria Math" w:eastAsia="Times New Roman" w:hAnsi="Cambria Math" w:cs="Times New Roman"/>
-                    <w:sz w:val="24"/>
-                    <w:szCs w:val="24"/>
-                    <w:lang w:eastAsia="fr-CH"/>
-                  </w:rPr>
-                  <m:t>)</m:t>
+                  <m:t>(γ)</m:t>
                 </m:r>
               </m:e>
               <m:e>
@@ -11506,25 +11002,7 @@
                     <w:szCs w:val="24"/>
                     <w:lang w:eastAsia="fr-CH"/>
                   </w:rPr>
-                  <m:t>(</m:t>
-                </m:r>
-                <m:r>
-                  <w:rPr>
-                    <w:rFonts w:ascii="Cambria Math" w:eastAsia="Times New Roman" w:hAnsi="Cambria Math" w:cs="Times New Roman"/>
-                    <w:sz w:val="24"/>
-                    <w:szCs w:val="24"/>
-                    <w:lang w:eastAsia="fr-CH"/>
-                  </w:rPr>
-                  <m:t>γ</m:t>
-                </m:r>
-                <m:r>
-                  <w:rPr>
-                    <w:rFonts w:ascii="Cambria Math" w:eastAsia="Times New Roman" w:hAnsi="Cambria Math" w:cs="Times New Roman"/>
-                    <w:sz w:val="24"/>
-                    <w:szCs w:val="24"/>
-                    <w:lang w:eastAsia="fr-CH"/>
-                  </w:rPr>
-                  <m:t>)</m:t>
+                  <m:t>(γ)</m:t>
                 </m:r>
               </m:e>
               <m:e>
@@ -11547,25 +11025,7 @@
                     <w:szCs w:val="24"/>
                     <w:lang w:eastAsia="fr-CH"/>
                   </w:rPr>
-                  <m:t>(</m:t>
-                </m:r>
-                <m:r>
-                  <w:rPr>
-                    <w:rFonts w:ascii="Cambria Math" w:eastAsia="Times New Roman" w:hAnsi="Cambria Math" w:cs="Times New Roman"/>
-                    <w:sz w:val="24"/>
-                    <w:szCs w:val="24"/>
-                    <w:lang w:eastAsia="fr-CH"/>
-                  </w:rPr>
-                  <m:t>γ</m:t>
-                </m:r>
-                <m:r>
-                  <w:rPr>
-                    <w:rFonts w:ascii="Cambria Math" w:eastAsia="Times New Roman" w:hAnsi="Cambria Math" w:cs="Times New Roman"/>
-                    <w:sz w:val="24"/>
-                    <w:szCs w:val="24"/>
-                    <w:lang w:eastAsia="fr-CH"/>
-                  </w:rPr>
-                  <m:t>)</m:t>
+                  <m:t>(γ)</m:t>
                 </m:r>
               </m:e>
               <m:e>
@@ -12482,16 +11942,7 @@
                     <w:szCs w:val="24"/>
                     <w:lang w:eastAsia="fr-CH"/>
                   </w:rPr>
-                  <m:t>cos</m:t>
-                </m:r>
-                <m:r>
-                  <w:rPr>
-                    <w:rFonts w:ascii="Cambria Math" w:eastAsia="Times New Roman" w:hAnsi="Cambria Math" w:cs="Times New Roman"/>
-                    <w:sz w:val="24"/>
-                    <w:szCs w:val="24"/>
-                    <w:lang w:eastAsia="fr-CH"/>
-                  </w:rPr>
-                  <m:t>(</m:t>
+                  <m:t>cos(</m:t>
                 </m:r>
                 <m:r>
                   <w:rPr>
@@ -15092,16 +14543,7 @@
                 <w:szCs w:val="24"/>
                 <w:lang w:eastAsia="fr-CH"/>
               </w:rPr>
-              <m:t>⊥</m:t>
-            </m:r>
-            <m:r>
-              <w:rPr>
-                <w:rFonts w:ascii="Cambria Math" w:eastAsia="Times New Roman" w:hAnsi="Cambria Math" w:cs="Times New Roman"/>
-                <w:sz w:val="24"/>
-                <w:szCs w:val="24"/>
-                <w:lang w:eastAsia="fr-CH"/>
-              </w:rPr>
-              <m:t>rot</m:t>
+              <m:t>⊥rot</m:t>
             </m:r>
           </m:sub>
         </m:sSub>
@@ -15245,25 +14687,7 @@
             <w:szCs w:val="24"/>
             <w:lang w:eastAsia="fr-CH"/>
           </w:rPr>
-          <m:t>(</m:t>
-        </m:r>
-        <m:r>
-          <w:rPr>
-            <w:rFonts w:ascii="Cambria Math" w:eastAsia="Times New Roman" w:hAnsi="Cambria Math" w:cs="Times New Roman"/>
-            <w:sz w:val="24"/>
-            <w:szCs w:val="24"/>
-            <w:lang w:eastAsia="fr-CH"/>
-          </w:rPr>
-          <m:t>θ</m:t>
-        </m:r>
-        <m:r>
-          <w:rPr>
-            <w:rFonts w:ascii="Cambria Math" w:eastAsia="Times New Roman" w:hAnsi="Cambria Math" w:cs="Times New Roman"/>
-            <w:sz w:val="24"/>
-            <w:szCs w:val="24"/>
-            <w:lang w:eastAsia="fr-CH"/>
-          </w:rPr>
-          <m:t>)(</m:t>
+          <m:t>(θ)(</m:t>
         </m:r>
         <m:acc>
           <m:accPr>
@@ -15652,25 +15076,7 @@
               <w:szCs w:val="24"/>
               <w:lang w:eastAsia="fr-CH"/>
             </w:rPr>
-            <m:t>(</m:t>
-          </m:r>
-          <m:r>
-            <w:rPr>
-              <w:rFonts w:ascii="Cambria Math" w:eastAsia="Times New Roman" w:hAnsi="Cambria Math" w:cs="Times New Roman"/>
-              <w:sz w:val="24"/>
-              <w:szCs w:val="24"/>
-              <w:lang w:eastAsia="fr-CH"/>
-            </w:rPr>
-            <m:t>θ</m:t>
-          </m:r>
-          <m:r>
-            <w:rPr>
-              <w:rFonts w:ascii="Cambria Math" w:eastAsia="Times New Roman" w:hAnsi="Cambria Math" w:cs="Times New Roman"/>
-              <w:sz w:val="24"/>
-              <w:szCs w:val="24"/>
-              <w:lang w:eastAsia="fr-CH"/>
-            </w:rPr>
-            <m:t>)(</m:t>
+            <m:t>(θ)(</m:t>
           </m:r>
           <m:acc>
             <m:accPr>
@@ -16631,25 +16037,7 @@
                   <w:szCs w:val="24"/>
                   <w:lang w:eastAsia="fr-CH"/>
                 </w:rPr>
-                <m:t>(</m:t>
-              </m:r>
-              <m:r>
-                <w:rPr>
-                  <w:rFonts w:ascii="Cambria Math" w:eastAsia="Times New Roman" w:hAnsi="Cambria Math" w:cs="Times New Roman"/>
-                  <w:sz w:val="24"/>
-                  <w:szCs w:val="24"/>
-                  <w:lang w:eastAsia="fr-CH"/>
-                </w:rPr>
-                <m:t>θ</m:t>
-              </m:r>
-              <m:r>
-                <w:rPr>
-                  <w:rFonts w:ascii="Cambria Math" w:eastAsia="Times New Roman" w:hAnsi="Cambria Math" w:cs="Times New Roman"/>
-                  <w:sz w:val="24"/>
-                  <w:szCs w:val="24"/>
-                  <w:lang w:eastAsia="fr-CH"/>
-                </w:rPr>
-                <m:t>)</m:t>
+                <m:t>(θ)</m:t>
               </m:r>
             </m:e>
           </m:func>
@@ -16681,25 +16069,7 @@
               <w:szCs w:val="24"/>
               <w:lang w:eastAsia="fr-CH"/>
             </w:rPr>
-            <m:t>(</m:t>
-          </m:r>
-          <m:r>
-            <w:rPr>
-              <w:rFonts w:ascii="Cambria Math" w:eastAsia="Times New Roman" w:hAnsi="Cambria Math" w:cs="Times New Roman"/>
-              <w:sz w:val="24"/>
-              <w:szCs w:val="24"/>
-              <w:lang w:eastAsia="fr-CH"/>
-            </w:rPr>
-            <m:t>θ</m:t>
-          </m:r>
-          <m:r>
-            <w:rPr>
-              <w:rFonts w:ascii="Cambria Math" w:eastAsia="Times New Roman" w:hAnsi="Cambria Math" w:cs="Times New Roman"/>
-              <w:sz w:val="24"/>
-              <w:szCs w:val="24"/>
-              <w:lang w:eastAsia="fr-CH"/>
-            </w:rPr>
-            <m:t>)(</m:t>
+            <m:t>(θ)(</m:t>
           </m:r>
           <m:acc>
             <m:accPr>
@@ -17108,25 +16478,7 @@
               <w:szCs w:val="24"/>
               <w:lang w:eastAsia="fr-CH"/>
             </w:rPr>
-            <m:t>(</m:t>
-          </m:r>
-          <m:r>
-            <w:rPr>
-              <w:rFonts w:ascii="Cambria Math" w:eastAsia="Times New Roman" w:hAnsi="Cambria Math" w:cs="Times New Roman"/>
-              <w:sz w:val="24"/>
-              <w:szCs w:val="24"/>
-              <w:lang w:eastAsia="fr-CH"/>
-            </w:rPr>
-            <m:t>θ</m:t>
-          </m:r>
-          <m:r>
-            <w:rPr>
-              <w:rFonts w:ascii="Cambria Math" w:eastAsia="Times New Roman" w:hAnsi="Cambria Math" w:cs="Times New Roman"/>
-              <w:sz w:val="24"/>
-              <w:szCs w:val="24"/>
-              <w:lang w:eastAsia="fr-CH"/>
-            </w:rPr>
-            <m:t>)(</m:t>
+            <m:t>(θ)(</m:t>
           </m:r>
           <m:acc>
             <m:accPr>
@@ -17744,25 +17096,7 @@
               <w:szCs w:val="24"/>
               <w:lang w:eastAsia="fr-CH"/>
             </w:rPr>
-            <m:t>(</m:t>
-          </m:r>
-          <m:r>
-            <w:rPr>
-              <w:rFonts w:ascii="Cambria Math" w:eastAsia="Times New Roman" w:hAnsi="Cambria Math" w:cs="Times New Roman"/>
-              <w:sz w:val="24"/>
-              <w:szCs w:val="24"/>
-              <w:lang w:eastAsia="fr-CH"/>
-            </w:rPr>
-            <m:t>θ</m:t>
-          </m:r>
-          <m:r>
-            <w:rPr>
-              <w:rFonts w:ascii="Cambria Math" w:eastAsia="Times New Roman" w:hAnsi="Cambria Math" w:cs="Times New Roman"/>
-              <w:sz w:val="24"/>
-              <w:szCs w:val="24"/>
-              <w:lang w:eastAsia="fr-CH"/>
-            </w:rPr>
-            <m:t>)(</m:t>
+            <m:t>(θ)(</m:t>
           </m:r>
           <m:acc>
             <m:accPr>
@@ -19117,7 +18451,25 @@
             <w:szCs w:val="24"/>
             <w:lang w:eastAsia="fr-CH"/>
           </w:rPr>
-          <m:t xml:space="preserve">    ​​​</m:t>
+          <m:t xml:space="preserve">  </m:t>
+        </m:r>
+        <m:r>
+          <w:rPr>
+            <w:rFonts w:ascii="Cambria Math" w:eastAsia="Times New Roman" w:hAnsi="Cambria Math" w:cs="Times New Roman"/>
+            <w:sz w:val="24"/>
+            <w:szCs w:val="24"/>
+            <w:lang w:eastAsia="fr-CH"/>
+          </w:rPr>
+          <m:t xml:space="preserve">    </m:t>
+        </m:r>
+        <m:r>
+          <w:rPr>
+            <w:rFonts w:ascii="Cambria Math" w:eastAsia="Times New Roman" w:hAnsi="Cambria Math" w:cs="Times New Roman"/>
+            <w:sz w:val="24"/>
+            <w:szCs w:val="24"/>
+            <w:lang w:eastAsia="fr-CH"/>
+          </w:rPr>
+          <m:t xml:space="preserve">  ​​​</m:t>
         </m:r>
         <m:m>
           <m:mPr>
@@ -19258,6 +18610,17 @@
           </m:mr>
         </m:m>
       </m:oMath>
+    </w:p>
+    <w:p>
+      <w:pPr>
+        <w:spacing w:after="0" w:line="240" w:lineRule="auto"/>
+        <w:rPr>
+          <w:rFonts w:ascii="Times New Roman" w:eastAsia="Times New Roman" w:hAnsi="Times New Roman" w:cs="Times New Roman"/>
+          <w:sz w:val="24"/>
+          <w:szCs w:val="24"/>
+          <w:lang w:eastAsia="fr-CH"/>
+        </w:rPr>
+      </w:pPr>
     </w:p>
     <w:p>
       <w:pPr>
@@ -22432,15 +21795,7 @@
         <w:footnoteRef/>
       </w:r>
       <w:r>
-        <w:t xml:space="preserve"> Cours sur les matrices de </w:t>
-      </w:r>
-      <w:proofErr w:type="gramStart"/>
-      <w:r>
-        <w:t>M.Hochuli</w:t>
-      </w:r>
-      <w:proofErr w:type="gramEnd"/>
-      <w:r>
-        <w:t xml:space="preserve"> p.60</w:t>
+        <w:t xml:space="preserve"> Cours sur les matrices de M.Hochuli p.60</w:t>
       </w:r>
     </w:p>
   </w:footnote>

</xml_diff>